<commit_message>
try to fix bugs
</commit_message>
<xml_diff>
--- a/Report_Polish_Zhbanova.docx
+++ b/Report_Polish_Zhbanova.docx
@@ -4193,7 +4193,6 @@
         <w:rPr>
           <w:color w:val="000000"/>
           <w:shd w:val="clear" w:color="auto" w:fill="FFFFFF"/>
-          <w:lang w:val="en-US"/>
         </w:rPr>
         <w:t xml:space="preserve"> </w:t>
       </w:r>
@@ -5231,9 +5230,6 @@
       <w:pPr>
         <w:spacing w:line="360" w:lineRule="auto"/>
         <w:ind w:firstLine="709"/>
-        <w:rPr>
-          <w:lang w:val="en-US"/>
-        </w:rPr>
       </w:pPr>
       <w:r>
         <w:t xml:space="preserve">Пользователю предлагается ввести арифметическое выражение с использованием операций </w:t>
@@ -10333,7 +10329,7 @@
       <w:r>
         <w:rPr>
           <w:rFonts w:eastAsiaTheme="minorHAnsi"/>
-          <w:lang w:val="en-US" w:eastAsia="en-US"/>
+          <w:lang w:eastAsia="en-US"/>
         </w:rPr>
         <w:t>,</w:t>
       </w:r>
@@ -10543,7 +10539,7 @@
       <w:r>
         <w:rPr>
           <w:rFonts w:eastAsiaTheme="minorHAnsi"/>
-          <w:lang w:val="en-US" w:eastAsia="en-US"/>
+          <w:lang w:eastAsia="en-US"/>
         </w:rPr>
         <w:t xml:space="preserve"> </w:t>
       </w:r>
@@ -10638,52 +10634,86 @@
         <w:t xml:space="preserve">В качестве примера рассмотрим </w:t>
       </w:r>
       <w:r>
-        <w:t>функцию</w:t>
+        <w:t>функции</w:t>
       </w:r>
       <w:r>
         <w:t xml:space="preserve"> </w:t>
       </w:r>
-      <w:proofErr w:type="spellStart"/>
+      <w:r>
+        <w:rPr>
+          <w:rFonts w:eastAsiaTheme="minorHAnsi"/>
+          <w:lang w:val="en-US" w:eastAsia="en-US"/>
+        </w:rPr>
+        <w:t>Calculate</w:t>
+      </w:r>
+      <w:proofErr w:type="gramStart"/>
       <w:r>
         <w:rPr>
           <w:rFonts w:eastAsiaTheme="minorHAnsi"/>
           <w:lang w:eastAsia="en-US"/>
         </w:rPr>
-        <w:t>ToPolish</w:t>
+        <w:t xml:space="preserve">( </w:t>
+      </w:r>
+      <w:proofErr w:type="spellStart"/>
+      <w:proofErr w:type="gramEnd"/>
+      <w:r>
+        <w:rPr>
+          <w:rFonts w:eastAsiaTheme="minorHAnsi"/>
+          <w:lang w:val="en-US" w:eastAsia="en-US"/>
+        </w:rPr>
+        <w:t>TQueue</w:t>
       </w:r>
       <w:proofErr w:type="spellEnd"/>
-      <w:proofErr w:type="gramStart"/>
       <w:r>
         <w:rPr>
           <w:rFonts w:eastAsiaTheme="minorHAnsi"/>
           <w:lang w:eastAsia="en-US"/>
         </w:rPr>
-        <w:t xml:space="preserve">( </w:t>
-      </w:r>
-      <w:proofErr w:type="spellStart"/>
-      <w:proofErr w:type="gramEnd"/>
+        <w:t>&lt;</w:t>
+      </w:r>
+      <w:r>
+        <w:rPr>
+          <w:rFonts w:eastAsiaTheme="minorHAnsi"/>
+          <w:color w:val="0000FF"/>
+          <w:lang w:val="en-US" w:eastAsia="en-US"/>
+        </w:rPr>
+        <w:t>char</w:t>
+      </w:r>
       <w:r>
         <w:rPr>
           <w:rFonts w:eastAsiaTheme="minorHAnsi"/>
           <w:lang w:eastAsia="en-US"/>
         </w:rPr>
-        <w:t>string</w:t>
-      </w:r>
-      <w:proofErr w:type="spellEnd"/>
+        <w:t xml:space="preserve">&gt; </w:t>
+      </w:r>
+      <w:r>
+        <w:rPr>
+          <w:rFonts w:eastAsiaTheme="minorHAnsi"/>
+          <w:lang w:val="en-US" w:eastAsia="en-US"/>
+        </w:rPr>
+        <w:t>polish</w:t>
+      </w:r>
       <w:r>
         <w:rPr>
           <w:rFonts w:eastAsiaTheme="minorHAnsi"/>
           <w:lang w:eastAsia="en-US"/>
         </w:rPr>
-        <w:t xml:space="preserve"> </w:t>
-      </w:r>
-      <w:proofErr w:type="spellStart"/>
+        <w:t xml:space="preserve"> ) </w:t>
+      </w:r>
       <w:r>
         <w:rPr>
           <w:rFonts w:eastAsiaTheme="minorHAnsi"/>
           <w:lang w:eastAsia="en-US"/>
         </w:rPr>
-        <w:t>str</w:t>
+        <w:t xml:space="preserve">и </w:t>
+      </w:r>
+      <w:proofErr w:type="spellStart"/>
+      <w:r>
+        <w:rPr>
+          <w:rFonts w:eastAsiaTheme="minorHAnsi"/>
+          <w:lang w:val="en-US" w:eastAsia="en-US"/>
+        </w:rPr>
+        <w:t>ToPolish</w:t>
       </w:r>
       <w:proofErr w:type="spellEnd"/>
       <w:r>
@@ -10691,17 +10721,51 @@
           <w:rFonts w:eastAsiaTheme="minorHAnsi"/>
           <w:lang w:eastAsia="en-US"/>
         </w:rPr>
+        <w:t xml:space="preserve">( </w:t>
+      </w:r>
+      <w:r>
+        <w:rPr>
+          <w:rFonts w:eastAsiaTheme="minorHAnsi"/>
+          <w:lang w:val="en-US" w:eastAsia="en-US"/>
+        </w:rPr>
+        <w:t>string</w:t>
+      </w:r>
+      <w:r>
+        <w:rPr>
+          <w:rFonts w:eastAsiaTheme="minorHAnsi"/>
+          <w:lang w:eastAsia="en-US"/>
+        </w:rPr>
+        <w:t xml:space="preserve"> </w:t>
+      </w:r>
+      <w:proofErr w:type="spellStart"/>
+      <w:r>
+        <w:rPr>
+          <w:rFonts w:eastAsiaTheme="minorHAnsi"/>
+          <w:lang w:val="en-US" w:eastAsia="en-US"/>
+        </w:rPr>
+        <w:t>str</w:t>
+      </w:r>
+      <w:proofErr w:type="spellEnd"/>
+      <w:r>
+        <w:rPr>
+          <w:rFonts w:eastAsiaTheme="minorHAnsi"/>
+          <w:lang w:eastAsia="en-US"/>
+        </w:rPr>
         <w:t xml:space="preserve"> )</w:t>
       </w:r>
       <w:r>
-        <w:t xml:space="preserve"> </w:t>
+        <w:rPr>
+          <w:rFonts w:eastAsiaTheme="minorHAnsi"/>
+          <w:lang w:eastAsia="en-US"/>
+        </w:rPr>
+        <w:t xml:space="preserve"> совместно</w:t>
       </w:r>
       <w:r>
         <w:rPr>
           <w:color w:val="24292E"/>
           <w:shd w:val="clear" w:color="auto" w:fill="FFFFFF"/>
         </w:rPr>
-        <w:t xml:space="preserve">преобразования арифметического выражения в обратную польскую запись, </w:t>
+        <w:t xml:space="preserve">, </w:t>
       </w:r>
       <w:r>
         <w:t xml:space="preserve">для </w:t>
@@ -10821,55 +10885,14 @@
         <w:t xml:space="preserve">. Ниже вы можете увидеть график зависимости времени выполнения </w:t>
       </w:r>
       <w:r>
-        <w:t xml:space="preserve">функции </w:t>
-      </w:r>
-      <w:proofErr w:type="spellStart"/>
+        <w:t>вычислений</w:t>
+      </w:r>
       <w:r>
         <w:rPr>
           <w:rFonts w:eastAsiaTheme="minorHAnsi"/>
           <w:lang w:eastAsia="en-US"/>
         </w:rPr>
-        <w:t>ToPolish</w:t>
-      </w:r>
-      <w:proofErr w:type="spellEnd"/>
-      <w:r>
-        <w:rPr>
-          <w:rFonts w:eastAsiaTheme="minorHAnsi"/>
-          <w:lang w:eastAsia="en-US"/>
-        </w:rPr>
-        <w:t>(</w:t>
-      </w:r>
-      <w:proofErr w:type="spellStart"/>
-      <w:r>
-        <w:rPr>
-          <w:rFonts w:eastAsiaTheme="minorHAnsi"/>
-          <w:lang w:eastAsia="en-US"/>
-        </w:rPr>
-        <w:t>string</w:t>
-      </w:r>
-      <w:proofErr w:type="spellEnd"/>
-      <w:r>
-        <w:rPr>
-          <w:rFonts w:eastAsiaTheme="minorHAnsi"/>
-          <w:lang w:eastAsia="en-US"/>
-        </w:rPr>
         <w:t xml:space="preserve"> </w:t>
-      </w:r>
-      <w:proofErr w:type="spellStart"/>
-      <w:r>
-        <w:rPr>
-          <w:rFonts w:eastAsiaTheme="minorHAnsi"/>
-          <w:lang w:eastAsia="en-US"/>
-        </w:rPr>
-        <w:t>str</w:t>
-      </w:r>
-      <w:proofErr w:type="spellEnd"/>
-      <w:r>
-        <w:rPr>
-          <w:rFonts w:eastAsiaTheme="minorHAnsi"/>
-          <w:lang w:eastAsia="en-US"/>
-        </w:rPr>
-        <w:t>)</w:t>
       </w:r>
       <w:r>
         <w:t xml:space="preserve"> </w:t>
@@ -11018,7 +11041,7 @@
           <w:sz w:val="20"/>
           <w:szCs w:val="20"/>
         </w:rPr>
-        <w:t>функци</w:t>
+        <w:t>вычислений</w:t>
       </w:r>
       <w:r>
         <w:rPr>
@@ -11027,68 +11050,7 @@
           <w:sz w:val="20"/>
           <w:szCs w:val="20"/>
         </w:rPr>
-        <w:t xml:space="preserve">и </w:t>
-      </w:r>
-      <w:proofErr w:type="spellStart"/>
-      <w:r>
-        <w:rPr>
-          <w:rFonts w:asciiTheme="minorHAnsi" w:hAnsiTheme="minorHAnsi" w:cs="Arial"/>
-          <w:color w:val="000000"/>
-          <w:sz w:val="20"/>
-          <w:szCs w:val="20"/>
-          <w:lang w:val="en-US"/>
-        </w:rPr>
-        <w:t>ToPolish</w:t>
-      </w:r>
-      <w:proofErr w:type="spellEnd"/>
-      <w:r>
-        <w:rPr>
-          <w:rFonts w:asciiTheme="minorHAnsi" w:hAnsiTheme="minorHAnsi" w:cs="Arial"/>
-          <w:color w:val="000000"/>
-          <w:sz w:val="20"/>
-          <w:szCs w:val="20"/>
-        </w:rPr>
-        <w:t>(</w:t>
-      </w:r>
-      <w:r>
-        <w:rPr>
-          <w:rFonts w:asciiTheme="minorHAnsi" w:hAnsiTheme="minorHAnsi" w:cs="Arial"/>
-          <w:color w:val="000000"/>
-          <w:sz w:val="20"/>
-          <w:szCs w:val="20"/>
-          <w:lang w:val="en-US"/>
-        </w:rPr>
-        <w:t>string</w:t>
-      </w:r>
-      <w:r>
-        <w:rPr>
-          <w:rFonts w:asciiTheme="minorHAnsi" w:hAnsiTheme="minorHAnsi" w:cs="Arial"/>
-          <w:color w:val="000000"/>
-          <w:sz w:val="20"/>
-          <w:szCs w:val="20"/>
-        </w:rPr>
         <w:t xml:space="preserve"> </w:t>
-      </w:r>
-      <w:proofErr w:type="spellStart"/>
-      <w:r>
-        <w:rPr>
-          <w:rFonts w:asciiTheme="minorHAnsi" w:hAnsiTheme="minorHAnsi" w:cs="Arial"/>
-          <w:color w:val="000000"/>
-          <w:sz w:val="20"/>
-          <w:szCs w:val="20"/>
-          <w:lang w:val="en-US"/>
-        </w:rPr>
-        <w:t>str</w:t>
-      </w:r>
-      <w:proofErr w:type="spellEnd"/>
-      <w:r>
-        <w:rPr>
-          <w:rFonts w:asciiTheme="minorHAnsi" w:hAnsiTheme="minorHAnsi" w:cs="Arial"/>
-          <w:color w:val="000000"/>
-          <w:sz w:val="20"/>
-          <w:szCs w:val="20"/>
-        </w:rPr>
-        <w:t xml:space="preserve">) </w:t>
       </w:r>
       <w:r>
         <w:rPr>
@@ -11500,7 +11462,7 @@
       <w:r>
         <w:t>(</w:t>
       </w:r>
-      <w:hyperlink r:id="rId22" w:history="1">
+      <w:hyperlink r:id="rId22" w:anchor=".D0.A4.D1.83.D0.BD.D0.BA.D1.86.D0.B8.D1.8F_main.28.29" w:history="1">
         <w:r>
           <w:rPr>
             <w:rStyle w:val="a8"/>
@@ -11835,9 +11797,6 @@
         </w:numPr>
         <w:spacing w:line="360" w:lineRule="auto"/>
         <w:ind w:left="714" w:hanging="357"/>
-        <w:rPr>
-          <w:lang w:val="en-US"/>
-        </w:rPr>
       </w:pPr>
       <w:proofErr w:type="spellStart"/>
       <w:r>
@@ -11870,14 +11829,8 @@
         </w:numPr>
         <w:spacing w:line="360" w:lineRule="auto"/>
         <w:ind w:left="714" w:hanging="357"/>
-        <w:rPr>
-          <w:lang w:val="en-US"/>
-        </w:rPr>
-      </w:pPr>
-      <w:r>
-        <w:rPr>
-          <w:lang w:val="en-US"/>
-        </w:rPr>
+      </w:pPr>
+      <w:r>
         <w:t xml:space="preserve"> </w:t>
       </w:r>
       <w:hyperlink r:id="rId23" w:history="1">
@@ -11886,7 +11839,95 @@
             <w:rStyle w:val="a8"/>
             <w:lang w:val="en-US"/>
           </w:rPr>
-          <w:t>http://www.interface.ru/home.asp?artid=1492</w:t>
+          <w:t>http</w:t>
+        </w:r>
+        <w:r>
+          <w:rPr>
+            <w:rStyle w:val="a8"/>
+          </w:rPr>
+          <w:t>://</w:t>
+        </w:r>
+        <w:r>
+          <w:rPr>
+            <w:rStyle w:val="a8"/>
+            <w:lang w:val="en-US"/>
+          </w:rPr>
+          <w:t>www</w:t>
+        </w:r>
+        <w:r>
+          <w:rPr>
+            <w:rStyle w:val="a8"/>
+          </w:rPr>
+          <w:t>.</w:t>
+        </w:r>
+        <w:r>
+          <w:rPr>
+            <w:rStyle w:val="a8"/>
+            <w:lang w:val="en-US"/>
+          </w:rPr>
+          <w:t>interface</w:t>
+        </w:r>
+        <w:r>
+          <w:rPr>
+            <w:rStyle w:val="a8"/>
+          </w:rPr>
+          <w:t>.</w:t>
+        </w:r>
+        <w:proofErr w:type="spellStart"/>
+        <w:r>
+          <w:rPr>
+            <w:rStyle w:val="a8"/>
+            <w:lang w:val="en-US"/>
+          </w:rPr>
+          <w:t>ru</w:t>
+        </w:r>
+        <w:proofErr w:type="spellEnd"/>
+        <w:r>
+          <w:rPr>
+            <w:rStyle w:val="a8"/>
+          </w:rPr>
+          <w:t>/</w:t>
+        </w:r>
+        <w:r>
+          <w:rPr>
+            <w:rStyle w:val="a8"/>
+            <w:lang w:val="en-US"/>
+          </w:rPr>
+          <w:t>home</w:t>
+        </w:r>
+        <w:r>
+          <w:rPr>
+            <w:rStyle w:val="a8"/>
+          </w:rPr>
+          <w:t>.</w:t>
+        </w:r>
+        <w:r>
+          <w:rPr>
+            <w:rStyle w:val="a8"/>
+            <w:lang w:val="en-US"/>
+          </w:rPr>
+          <w:t>asp</w:t>
+        </w:r>
+        <w:r>
+          <w:rPr>
+            <w:rStyle w:val="a8"/>
+          </w:rPr>
+          <w:t>?</w:t>
+        </w:r>
+        <w:proofErr w:type="spellStart"/>
+        <w:r>
+          <w:rPr>
+            <w:rStyle w:val="a8"/>
+            <w:lang w:val="en-US"/>
+          </w:rPr>
+          <w:t>artid</w:t>
+        </w:r>
+        <w:proofErr w:type="spellEnd"/>
+        <w:r>
+          <w:rPr>
+            <w:rStyle w:val="a8"/>
+          </w:rPr>
+          <w:t>=1492</w:t>
         </w:r>
       </w:hyperlink>
     </w:p>
@@ -11894,16 +11935,10 @@
       <w:pPr>
         <w:pStyle w:val="a3"/>
         <w:spacing w:line="360" w:lineRule="auto"/>
-        <w:rPr>
-          <w:lang w:val="en-US"/>
-        </w:rPr>
       </w:pPr>
     </w:p>
     <w:p>
       <w:pPr>
-        <w:rPr>
-          <w:lang w:val="en-US"/>
-        </w:rPr>
         <w:sectPr>
           <w:pgSz w:w="11906" w:h="16838"/>
           <w:pgMar w:top="1134" w:right="850" w:bottom="1134" w:left="1701" w:header="708" w:footer="708" w:gutter="0"/>
@@ -17257,7 +17292,7 @@
                 <w:rFonts w:ascii="Consolas" w:eastAsiaTheme="minorHAnsi" w:hAnsi="Consolas" w:cs="Consolas"/>
                 <w:sz w:val="19"/>
                 <w:szCs w:val="19"/>
-                <w:lang w:eastAsia="en-US"/>
+                <w:lang w:val="en-US" w:eastAsia="en-US"/>
               </w:rPr>
             </w:pPr>
             <w:r>
@@ -17274,7 +17309,7 @@
                 <w:rFonts w:ascii="Consolas" w:eastAsiaTheme="minorHAnsi" w:hAnsi="Consolas" w:cs="Consolas"/>
                 <w:sz w:val="19"/>
                 <w:szCs w:val="19"/>
-                <w:lang w:eastAsia="en-US"/>
+                <w:lang w:val="en-US" w:eastAsia="en-US"/>
               </w:rPr>
               <w:t>}</w:t>
             </w:r>
@@ -17292,82 +17327,60 @@
                 <w:rFonts w:ascii="Consolas" w:eastAsiaTheme="minorHAnsi" w:hAnsi="Consolas" w:cs="Consolas"/>
                 <w:sz w:val="19"/>
                 <w:szCs w:val="19"/>
-                <w:lang w:eastAsia="en-US"/>
-              </w:rPr>
-            </w:pPr>
-            <w:r>
-              <w:rPr>
-                <w:rFonts w:ascii="Consolas" w:eastAsiaTheme="minorHAnsi" w:hAnsi="Consolas" w:cs="Consolas"/>
-                <w:sz w:val="19"/>
-                <w:szCs w:val="19"/>
-                <w:lang w:eastAsia="en-US"/>
+                <w:lang w:val="en-US" w:eastAsia="en-US"/>
+              </w:rPr>
+            </w:pPr>
+            <w:r>
+              <w:rPr>
+                <w:rFonts w:ascii="Consolas" w:eastAsiaTheme="minorHAnsi" w:hAnsi="Consolas" w:cs="Consolas"/>
+                <w:sz w:val="19"/>
+                <w:szCs w:val="19"/>
+                <w:lang w:val="en-US" w:eastAsia="en-US"/>
               </w:rPr>
               <w:t xml:space="preserve">    </w:t>
             </w:r>
-            <w:proofErr w:type="spellStart"/>
             <w:r>
               <w:rPr>
                 <w:rFonts w:ascii="Consolas" w:eastAsiaTheme="minorHAnsi" w:hAnsi="Consolas" w:cs="Consolas"/>
                 <w:color w:val="0000FF"/>
                 <w:sz w:val="19"/>
                 <w:szCs w:val="19"/>
-                <w:lang w:eastAsia="en-US"/>
+                <w:lang w:val="en-US" w:eastAsia="en-US"/>
               </w:rPr>
               <w:t>return</w:t>
             </w:r>
-            <w:proofErr w:type="spellEnd"/>
-            <w:r>
-              <w:rPr>
-                <w:rFonts w:ascii="Consolas" w:eastAsiaTheme="minorHAnsi" w:hAnsi="Consolas" w:cs="Consolas"/>
-                <w:sz w:val="19"/>
-                <w:szCs w:val="19"/>
-                <w:lang w:eastAsia="en-US"/>
-              </w:rPr>
-              <w:t xml:space="preserve"> </w:t>
-            </w:r>
-            <w:proofErr w:type="spellStart"/>
-            <w:r>
-              <w:rPr>
-                <w:rFonts w:ascii="Consolas" w:eastAsiaTheme="minorHAnsi" w:hAnsi="Consolas" w:cs="Consolas"/>
-                <w:sz w:val="19"/>
-                <w:szCs w:val="19"/>
-                <w:lang w:eastAsia="en-US"/>
-              </w:rPr>
-              <w:t>result</w:t>
-            </w:r>
-            <w:proofErr w:type="spellEnd"/>
-            <w:r>
-              <w:rPr>
-                <w:rFonts w:ascii="Consolas" w:eastAsiaTheme="minorHAnsi" w:hAnsi="Consolas" w:cs="Consolas"/>
-                <w:sz w:val="19"/>
-                <w:szCs w:val="19"/>
-                <w:lang w:eastAsia="en-US"/>
-              </w:rPr>
-              <w:t>;</w:t>
-            </w:r>
-          </w:p>
-          <w:p>
-            <w:pPr>
-              <w:suppressAutoHyphens w:val="0"/>
-              <w:autoSpaceDE w:val="0"/>
-              <w:autoSpaceDN w:val="0"/>
-              <w:adjustRightInd w:val="0"/>
-              <w:spacing w:before="0"/>
-              <w:ind w:firstLine="0"/>
-              <w:jc w:val="left"/>
-              <w:rPr>
-                <w:rFonts w:ascii="Consolas" w:eastAsiaTheme="minorHAnsi" w:hAnsi="Consolas" w:cs="Consolas"/>
-                <w:sz w:val="19"/>
-                <w:szCs w:val="19"/>
-                <w:lang w:eastAsia="en-US"/>
-              </w:rPr>
-            </w:pPr>
-            <w:r>
-              <w:rPr>
-                <w:rFonts w:ascii="Consolas" w:eastAsiaTheme="minorHAnsi" w:hAnsi="Consolas" w:cs="Consolas"/>
-                <w:sz w:val="19"/>
-                <w:szCs w:val="19"/>
-                <w:lang w:eastAsia="en-US"/>
+            <w:r>
+              <w:rPr>
+                <w:rFonts w:ascii="Consolas" w:eastAsiaTheme="minorHAnsi" w:hAnsi="Consolas" w:cs="Consolas"/>
+                <w:sz w:val="19"/>
+                <w:szCs w:val="19"/>
+                <w:lang w:val="en-US" w:eastAsia="en-US"/>
+              </w:rPr>
+              <w:t xml:space="preserve"> result;</w:t>
+            </w:r>
+          </w:p>
+          <w:p>
+            <w:pPr>
+              <w:suppressAutoHyphens w:val="0"/>
+              <w:autoSpaceDE w:val="0"/>
+              <w:autoSpaceDN w:val="0"/>
+              <w:adjustRightInd w:val="0"/>
+              <w:spacing w:before="0"/>
+              <w:ind w:firstLine="0"/>
+              <w:jc w:val="left"/>
+              <w:rPr>
+                <w:rFonts w:ascii="Consolas" w:eastAsiaTheme="minorHAnsi" w:hAnsi="Consolas" w:cs="Consolas"/>
+                <w:sz w:val="19"/>
+                <w:szCs w:val="19"/>
+                <w:lang w:val="en-US" w:eastAsia="en-US"/>
+              </w:rPr>
+            </w:pPr>
+            <w:r>
+              <w:rPr>
+                <w:rFonts w:ascii="Consolas" w:eastAsiaTheme="minorHAnsi" w:hAnsi="Consolas" w:cs="Consolas"/>
+                <w:sz w:val="19"/>
+                <w:szCs w:val="19"/>
+                <w:lang w:val="en-US" w:eastAsia="en-US"/>
               </w:rPr>
               <w:t xml:space="preserve">  }</w:t>
             </w:r>
@@ -17385,7 +17398,7 @@
                 <w:rFonts w:ascii="Consolas" w:eastAsiaTheme="minorHAnsi" w:hAnsi="Consolas" w:cs="Consolas"/>
                 <w:sz w:val="19"/>
                 <w:szCs w:val="19"/>
-                <w:lang w:eastAsia="en-US"/>
+                <w:lang w:val="en-US" w:eastAsia="en-US"/>
               </w:rPr>
             </w:pPr>
           </w:p>
@@ -44309,7 +44322,7 @@
             <w:rPr>
               <w:noProof/>
             </w:rPr>
-            <w:t>13</w:t>
+            <w:t>11</w:t>
           </w:r>
         </w:fldSimple>
       </w:p>
@@ -50312,7 +50325,7 @@
 </file>
 
 <file path=customXml/itemProps1.xml><?xml version="1.0" encoding="utf-8"?>
-<ds:datastoreItem xmlns:ds="http://schemas.openxmlformats.org/officeDocument/2006/customXml" ds:itemID="{66B3880E-0330-4B93-8276-5A3526DDAA11}">
+<ds:datastoreItem xmlns:ds="http://schemas.openxmlformats.org/officeDocument/2006/customXml" ds:itemID="{277A439D-E1CC-49CE-8613-6EFB6CFAA68E}">
   <ds:schemaRefs>
     <ds:schemaRef ds:uri="http://schemas.openxmlformats.org/officeDocument/2006/bibliography"/>
   </ds:schemaRefs>

</xml_diff>